<commit_message>
Hashed/Salted wachtwoorden / demo voorbereid
</commit_message>
<xml_diff>
--- a/mattenshop_structuur.docx
+++ b/mattenshop_structuur.docx
@@ -148,10 +148,13 @@
         <w:tab/>
       </w:r>
       <w:r>
-        <w:rPr>
-          <w:b/>
-        </w:rPr>
-        <w:t>&lt;model&gt;View()</w:t>
+        <w:t>&lt;model&gt;</w:t>
+      </w:r>
+      <w:r>
+        <w:rPr>
+          <w:b/>
+        </w:rPr>
+        <w:t>View()</w:t>
       </w:r>
     </w:p>
     <w:p>
@@ -177,30 +180,30 @@
           <w:b/>
         </w:rPr>
         <w:tab/>
+        <w:t>}</w:t>
+      </w:r>
+    </w:p>
+    <w:p>
+      <w:r>
+        <w:tab/>
+      </w:r>
+      <w:r>
+        <w:tab/>
+        <w:t>}</w:t>
+      </w:r>
+    </w:p>
+    <w:p>
+      <w:r>
+        <w:tab/>
+        <w:t>}</w:t>
+      </w:r>
+    </w:p>
+    <w:p>
+      <w:r>
         <w:t>}</w:t>
       </w:r>
       <w:bookmarkStart w:id="0" w:name="_GoBack"/>
       <w:bookmarkEnd w:id="0"/>
-    </w:p>
-    <w:p>
-      <w:r>
-        <w:tab/>
-      </w:r>
-      <w:r>
-        <w:tab/>
-        <w:t>}</w:t>
-      </w:r>
-    </w:p>
-    <w:p>
-      <w:r>
-        <w:tab/>
-        <w:t>}</w:t>
-      </w:r>
-    </w:p>
-    <w:p>
-      <w:r>
-        <w:t>}</w:t>
-      </w:r>
     </w:p>
     <w:p>
       <w:proofErr w:type="spellStart"/>

</xml_diff>